<commit_message>
Small changes to drejebog
Small changes to drejebog
</commit_message>
<xml_diff>
--- a/Drejebog.docx
+++ b/Drejebog.docx
@@ -698,7 +698,7 @@
         <w:rPr>
           <w:lang w:val="da-DK"/>
         </w:rPr>
-        <w:t xml:space="preserve">Baggrund: </w:t>
+        <w:t>Baggrund: Test af oprettelse af nye brugere.</w:t>
       </w:r>
     </w:p>
     <w:p>
@@ -716,13 +716,7 @@
         <w:rPr>
           <w:lang w:val="da-DK"/>
         </w:rPr>
-        <w:t xml:space="preserve">Opgave: </w:t>
-      </w:r>
-      <w:r>
-        <w:rPr>
-          <w:lang w:val="da-DK"/>
-        </w:rPr>
-        <w:t>Lav en ny bruger.</w:t>
+        <w:t>Opgave: Lav en ny bruger.</w:t>
       </w:r>
     </w:p>
     <w:p>
@@ -736,14 +730,42 @@
         <w:rPr>
           <w:lang w:val="da-DK"/>
         </w:rPr>
-        <w:t xml:space="preserve">Korrekt: </w:t>
+        <w:t>Korrekt: klik ”</w:t>
+      </w:r>
+      <w:proofErr w:type="gramStart"/>
+      <w:r>
+        <w:rPr>
+          <w:lang w:val="da-DK"/>
+        </w:rPr>
+        <w:t>register?”</w:t>
+      </w:r>
+      <w:proofErr w:type="gramEnd"/>
+      <w:r>
+        <w:rPr>
+          <w:lang w:val="da-DK"/>
+        </w:rPr>
+        <w:t xml:space="preserve"> -&gt; skriv valgfrit brugernavn og kode -&gt; klik ”Register</w:t>
+      </w:r>
+      <w:proofErr w:type="gramStart"/>
+      <w:r>
+        <w:rPr>
+          <w:lang w:val="da-DK"/>
+        </w:rPr>
+        <w:t>”.</w:t>
       </w:r>
       <w:r>
         <w:rPr>
           <w:lang w:val="da-DK"/>
         </w:rPr>
         <w:br/>
-        <w:t xml:space="preserve">Tidsgrænse: </w:t>
+        <w:t>Tidsgrænse</w:t>
+      </w:r>
+      <w:proofErr w:type="gramEnd"/>
+      <w:r>
+        <w:rPr>
+          <w:lang w:val="da-DK"/>
+        </w:rPr>
+        <w:t>: 5 min.</w:t>
       </w:r>
     </w:p>
     <w:p>
@@ -761,7 +783,7 @@
         <w:rPr>
           <w:lang w:val="da-DK"/>
         </w:rPr>
-        <w:t xml:space="preserve">Baggrund: </w:t>
+        <w:t>Baggrund: Test af tilføjelse af nye personer knyttet til bruger.</w:t>
       </w:r>
     </w:p>
     <w:p>
@@ -779,19 +801,7 @@
         <w:rPr>
           <w:lang w:val="da-DK"/>
         </w:rPr>
-        <w:t>Opgave: Tilføj mindst tre personer</w:t>
-      </w:r>
-      <w:r>
-        <w:rPr>
-          <w:lang w:val="da-DK"/>
-        </w:rPr>
-        <w:t xml:space="preserve"> (hvoraf en hedder det samme som dig)</w:t>
-      </w:r>
-      <w:r>
-        <w:rPr>
-          <w:lang w:val="da-DK"/>
-        </w:rPr>
-        <w:t>.</w:t>
+        <w:t>Opgave: Tilføj mindst tre personer (hvoraf en hedder det samme som dig).</w:t>
       </w:r>
     </w:p>
     <w:p>
@@ -805,14 +815,42 @@
         <w:rPr>
           <w:lang w:val="da-DK"/>
         </w:rPr>
-        <w:t xml:space="preserve">Korrekt: </w:t>
+        <w:t xml:space="preserve">Korrekt: klik ”participants” -&gt; skriv persons navn OG </w:t>
+      </w:r>
+      <w:proofErr w:type="spellStart"/>
+      <w:r>
+        <w:rPr>
+          <w:lang w:val="da-DK"/>
+        </w:rPr>
+        <w:t>email</w:t>
+      </w:r>
+      <w:proofErr w:type="spellEnd"/>
+      <w:r>
+        <w:rPr>
+          <w:lang w:val="da-DK"/>
+        </w:rPr>
+        <w:t xml:space="preserve"> -&gt; tryk ”send</w:t>
+      </w:r>
+      <w:proofErr w:type="gramStart"/>
+      <w:r>
+        <w:rPr>
+          <w:lang w:val="da-DK"/>
+        </w:rPr>
+        <w:t>”.</w:t>
       </w:r>
       <w:r>
         <w:rPr>
           <w:lang w:val="da-DK"/>
         </w:rPr>
         <w:br/>
-        <w:t xml:space="preserve">Tidsgrænse: </w:t>
+        <w:t>Tidsgrænse</w:t>
+      </w:r>
+      <w:proofErr w:type="gramEnd"/>
+      <w:r>
+        <w:rPr>
+          <w:lang w:val="da-DK"/>
+        </w:rPr>
+        <w:t>: 5 min.</w:t>
       </w:r>
     </w:p>
     <w:p>
@@ -830,7 +868,7 @@
         <w:rPr>
           <w:lang w:val="da-DK"/>
         </w:rPr>
-        <w:t xml:space="preserve">Baggrund: </w:t>
+        <w:t>Baggrund: Test af tilføjelse af nye produkter.</w:t>
       </w:r>
     </w:p>
     <w:p>
@@ -862,14 +900,28 @@
         <w:rPr>
           <w:lang w:val="da-DK"/>
         </w:rPr>
-        <w:t xml:space="preserve">Korrekt: </w:t>
+        <w:t>Korrekt: klik ”Products” -&gt; skriv produkt -&gt; klik ”send</w:t>
+      </w:r>
+      <w:proofErr w:type="gramStart"/>
+      <w:r>
+        <w:rPr>
+          <w:lang w:val="da-DK"/>
+        </w:rPr>
+        <w:t>”.</w:t>
       </w:r>
       <w:r>
         <w:rPr>
           <w:lang w:val="da-DK"/>
         </w:rPr>
         <w:br/>
-        <w:t xml:space="preserve">Tidsgrænse: </w:t>
+        <w:t>Tidsgrænse</w:t>
+      </w:r>
+      <w:proofErr w:type="gramEnd"/>
+      <w:r>
+        <w:rPr>
+          <w:lang w:val="da-DK"/>
+        </w:rPr>
+        <w:t>: 5 min.</w:t>
       </w:r>
     </w:p>
     <w:p>
@@ -887,7 +939,7 @@
         <w:rPr>
           <w:lang w:val="da-DK"/>
         </w:rPr>
-        <w:t xml:space="preserve">Baggrund: </w:t>
+        <w:t>Baggrund: Test af mulighed for framelding af personer.</w:t>
       </w:r>
     </w:p>
     <w:p>
@@ -919,14 +971,14 @@
         <w:rPr>
           <w:lang w:val="da-DK"/>
         </w:rPr>
-        <w:t xml:space="preserve">Korrekt: </w:t>
+        <w:t>Korrekt: Bliv på ”Planner” -&gt; tryk på valgte morgenmadsarrangement -&gt; tryk på person der skal meldes fra.</w:t>
       </w:r>
       <w:r>
         <w:rPr>
           <w:lang w:val="da-DK"/>
         </w:rPr>
         <w:br/>
-        <w:t xml:space="preserve">Tidsgrænse: </w:t>
+        <w:t>Tidsgrænse: 2 min.</w:t>
       </w:r>
     </w:p>
     <w:p>
@@ -944,7 +996,7 @@
         <w:rPr>
           <w:lang w:val="da-DK"/>
         </w:rPr>
-        <w:t xml:space="preserve">Baggrund: </w:t>
+        <w:t>Baggrund: Test af valg for dage til arrangementer.</w:t>
       </w:r>
     </w:p>
     <w:p>
@@ -962,6 +1014,7 @@
         <w:rPr>
           <w:lang w:val="da-DK"/>
         </w:rPr>
+        <w:lastRenderedPageBreak/>
         <w:t>Opgave: Rediger hvilke dage, der skal arrangeres morgenmad.</w:t>
       </w:r>
     </w:p>
@@ -976,15 +1029,28 @@
         <w:rPr>
           <w:lang w:val="da-DK"/>
         </w:rPr>
-        <w:lastRenderedPageBreak/>
-        <w:t xml:space="preserve">Korrekt: </w:t>
+        <w:t>Korrekt: klik ”</w:t>
+      </w:r>
+      <w:proofErr w:type="spellStart"/>
+      <w:r>
+        <w:rPr>
+          <w:lang w:val="da-DK"/>
+        </w:rPr>
+        <w:t>settings</w:t>
+      </w:r>
+      <w:proofErr w:type="spellEnd"/>
+      <w:r>
+        <w:rPr>
+          <w:lang w:val="da-DK"/>
+        </w:rPr>
+        <w:t>” -&gt; tryk på valgte dage.</w:t>
       </w:r>
       <w:r>
         <w:rPr>
           <w:lang w:val="da-DK"/>
         </w:rPr>
         <w:br/>
-        <w:t xml:space="preserve">Tidsgrænse: </w:t>
+        <w:t>Tidsgrænse: 3 min.</w:t>
       </w:r>
     </w:p>
     <w:p>
@@ -1002,7 +1068,7 @@
         <w:rPr>
           <w:lang w:val="da-DK"/>
         </w:rPr>
-        <w:t xml:space="preserve">Baggrund: </w:t>
+        <w:t>Baggrund: Test af mulighed for at ændre mailadresse.</w:t>
       </w:r>
     </w:p>
     <w:p>
@@ -1048,14 +1114,56 @@
         <w:rPr>
           <w:lang w:val="da-DK"/>
         </w:rPr>
-        <w:t xml:space="preserve">Korrekt: </w:t>
+        <w:t>Korrekt: klik ”participants” -&gt; tryk ”</w:t>
+      </w:r>
+      <w:proofErr w:type="spellStart"/>
+      <w:r>
+        <w:rPr>
+          <w:lang w:val="da-DK"/>
+        </w:rPr>
+        <w:t>edit</w:t>
+      </w:r>
+      <w:proofErr w:type="spellEnd"/>
+      <w:r>
+        <w:rPr>
+          <w:lang w:val="da-DK"/>
+        </w:rPr>
+        <w:t xml:space="preserve">” på valgte person -&gt; ændre </w:t>
+      </w:r>
+      <w:proofErr w:type="spellStart"/>
+      <w:r>
+        <w:rPr>
+          <w:lang w:val="da-DK"/>
+        </w:rPr>
+        <w:t>email</w:t>
+      </w:r>
+      <w:proofErr w:type="spellEnd"/>
+      <w:r>
+        <w:rPr>
+          <w:lang w:val="da-DK"/>
+        </w:rPr>
+        <w:t xml:space="preserve"> -&gt; tryk ”save</w:t>
+      </w:r>
+      <w:proofErr w:type="gramStart"/>
+      <w:r>
+        <w:rPr>
+          <w:lang w:val="da-DK"/>
+        </w:rPr>
+        <w:t>”.</w:t>
       </w:r>
       <w:r>
         <w:rPr>
           <w:lang w:val="da-DK"/>
         </w:rPr>
         <w:br/>
-        <w:t xml:space="preserve">Tidsgrænse: </w:t>
+        <w:t>Tidsgrænse</w:t>
+      </w:r>
+      <w:proofErr w:type="gramEnd"/>
+      <w:r>
+        <w:rPr>
+          <w:lang w:val="da-DK"/>
+        </w:rPr>
+        <w:t>: 2 min.</w:t>
       </w:r>
     </w:p>
     <w:p>
@@ -1073,7 +1181,7 @@
         <w:rPr>
           <w:lang w:val="da-DK"/>
         </w:rPr>
-        <w:t xml:space="preserve">Baggrund: </w:t>
+        <w:t>Baggrund: Test af tilføjelse af hvad der er på lager.</w:t>
       </w:r>
     </w:p>
     <w:p>
@@ -1105,14 +1213,50 @@
         <w:rPr>
           <w:lang w:val="da-DK"/>
         </w:rPr>
-        <w:t xml:space="preserve">Korrekt: </w:t>
+        <w:t>Korrekt: bliv på ”planner” -&gt; tryk på valgte produkt under ”</w:t>
+      </w:r>
+      <w:proofErr w:type="spellStart"/>
+      <w:r>
+        <w:rPr>
+          <w:lang w:val="da-DK"/>
+        </w:rPr>
+        <w:t>what</w:t>
+      </w:r>
+      <w:proofErr w:type="spellEnd"/>
+      <w:r>
+        <w:rPr>
+          <w:lang w:val="da-DK"/>
+        </w:rPr>
+        <w:t xml:space="preserve"> to </w:t>
+      </w:r>
+      <w:proofErr w:type="spellStart"/>
+      <w:r>
+        <w:rPr>
+          <w:lang w:val="da-DK"/>
+        </w:rPr>
+        <w:t>buy</w:t>
+      </w:r>
+      <w:proofErr w:type="spellEnd"/>
+      <w:proofErr w:type="gramStart"/>
+      <w:r>
+        <w:rPr>
+          <w:lang w:val="da-DK"/>
+        </w:rPr>
+        <w:t>”.</w:t>
       </w:r>
       <w:r>
         <w:rPr>
           <w:lang w:val="da-DK"/>
         </w:rPr>
         <w:br/>
-        <w:t xml:space="preserve">Tidsgrænse: </w:t>
+        <w:t>Tidsgrænse</w:t>
+      </w:r>
+      <w:proofErr w:type="gramEnd"/>
+      <w:r>
+        <w:rPr>
+          <w:lang w:val="da-DK"/>
+        </w:rPr>
+        <w:t>: 2 min.</w:t>
       </w:r>
     </w:p>
     <w:p>
@@ -1130,7 +1274,7 @@
         <w:rPr>
           <w:lang w:val="da-DK"/>
         </w:rPr>
-        <w:t xml:space="preserve">Baggrund: </w:t>
+        <w:t>Baggrund: Test af muligheden for at slette et tilføjet produkt.</w:t>
       </w:r>
     </w:p>
     <w:p>
@@ -1162,14 +1306,14 @@
         <w:rPr>
           <w:lang w:val="da-DK"/>
         </w:rPr>
-        <w:t xml:space="preserve">Korrekt: </w:t>
+        <w:t>Korrekt: klik ”products” -&gt; tryk på rødt kryds ud for valgte produkt.</w:t>
       </w:r>
       <w:r>
         <w:rPr>
           <w:lang w:val="da-DK"/>
         </w:rPr>
         <w:br/>
-        <w:t xml:space="preserve">Tidsgrænse: </w:t>
+        <w:t>Tidsgrænse: 2 min.</w:t>
       </w:r>
     </w:p>
     <w:p>
@@ -1187,7 +1331,7 @@
         <w:rPr>
           <w:lang w:val="da-DK"/>
         </w:rPr>
-        <w:t xml:space="preserve">Baggrund: </w:t>
+        <w:t>Baggrund: Test af mulighed for at slette person tilknyttet din bruger.</w:t>
       </w:r>
     </w:p>
     <w:p>
@@ -1205,19 +1349,7 @@
         <w:rPr>
           <w:lang w:val="da-DK"/>
         </w:rPr>
-        <w:t>Opgave: Slet en person</w:t>
-      </w:r>
-      <w:r>
-        <w:rPr>
-          <w:lang w:val="da-DK"/>
-        </w:rPr>
-        <w:t xml:space="preserve"> (ikke dig selv)</w:t>
-      </w:r>
-      <w:r>
-        <w:rPr>
-          <w:lang w:val="da-DK"/>
-        </w:rPr>
-        <w:t>.</w:t>
+        <w:t>Opgave: Slet en person (ikke dig selv).</w:t>
       </w:r>
     </w:p>
     <w:p>
@@ -1231,14 +1363,14 @@
         <w:rPr>
           <w:lang w:val="da-DK"/>
         </w:rPr>
-        <w:t xml:space="preserve">Korrekt: </w:t>
+        <w:t>Korrekt: klik ”participants” -&gt; tryk på rødt kryds ud for valgte person.</w:t>
       </w:r>
       <w:r>
         <w:rPr>
           <w:lang w:val="da-DK"/>
         </w:rPr>
         <w:br/>
-        <w:t xml:space="preserve">Tidsgrænse: </w:t>
+        <w:t>Tidsgrænse: 2 min.</w:t>
       </w:r>
     </w:p>
     <w:p>
@@ -1256,7 +1388,7 @@
         <w:rPr>
           <w:lang w:val="da-DK"/>
         </w:rPr>
-        <w:t xml:space="preserve">Baggrund: </w:t>
+        <w:t>Baggrund: Test af mulighed for at vælge brugers projekt navn.</w:t>
       </w:r>
     </w:p>
     <w:p>
@@ -1288,14 +1420,106 @@
         <w:rPr>
           <w:lang w:val="da-DK"/>
         </w:rPr>
-        <w:t xml:space="preserve">Korrekt: </w:t>
+        <w:t>Korrekt: klik ”</w:t>
+      </w:r>
+      <w:proofErr w:type="spellStart"/>
+      <w:r>
+        <w:rPr>
+          <w:lang w:val="da-DK"/>
+        </w:rPr>
+        <w:t>settings</w:t>
+      </w:r>
+      <w:proofErr w:type="spellEnd"/>
+      <w:r>
+        <w:rPr>
+          <w:lang w:val="da-DK"/>
+        </w:rPr>
+        <w:t>” -&gt; klik ”</w:t>
+      </w:r>
+      <w:proofErr w:type="spellStart"/>
+      <w:r>
+        <w:rPr>
+          <w:lang w:val="da-DK"/>
+        </w:rPr>
+        <w:t>edit</w:t>
+      </w:r>
+      <w:proofErr w:type="spellEnd"/>
+      <w:r>
+        <w:rPr>
+          <w:lang w:val="da-DK"/>
+        </w:rPr>
+        <w:t xml:space="preserve"> </w:t>
+      </w:r>
+      <w:proofErr w:type="spellStart"/>
+      <w:r>
+        <w:rPr>
+          <w:lang w:val="da-DK"/>
+        </w:rPr>
+        <w:t>project</w:t>
+      </w:r>
+      <w:proofErr w:type="spellEnd"/>
+      <w:r>
+        <w:rPr>
+          <w:lang w:val="da-DK"/>
+        </w:rPr>
+        <w:t xml:space="preserve"> </w:t>
+      </w:r>
+      <w:proofErr w:type="spellStart"/>
+      <w:r>
+        <w:rPr>
+          <w:lang w:val="da-DK"/>
+        </w:rPr>
+        <w:t>name</w:t>
+      </w:r>
+      <w:proofErr w:type="spellEnd"/>
+      <w:r>
+        <w:rPr>
+          <w:lang w:val="da-DK"/>
+        </w:rPr>
+        <w:t xml:space="preserve">” -&gt; ændre navn -&gt; klik ”save </w:t>
+      </w:r>
+      <w:proofErr w:type="spellStart"/>
+      <w:r>
+        <w:rPr>
+          <w:lang w:val="da-DK"/>
+        </w:rPr>
+        <w:t>project</w:t>
+      </w:r>
+      <w:proofErr w:type="spellEnd"/>
+      <w:r>
+        <w:rPr>
+          <w:lang w:val="da-DK"/>
+        </w:rPr>
+        <w:t xml:space="preserve"> </w:t>
+      </w:r>
+      <w:proofErr w:type="spellStart"/>
+      <w:r>
+        <w:rPr>
+          <w:lang w:val="da-DK"/>
+        </w:rPr>
+        <w:t>name</w:t>
+      </w:r>
+      <w:proofErr w:type="spellEnd"/>
+      <w:proofErr w:type="gramStart"/>
+      <w:r>
+        <w:rPr>
+          <w:lang w:val="da-DK"/>
+        </w:rPr>
+        <w:t>”.</w:t>
       </w:r>
       <w:r>
         <w:rPr>
           <w:lang w:val="da-DK"/>
         </w:rPr>
         <w:br/>
-        <w:t xml:space="preserve">Tidsgrænse: </w:t>
+        <w:t>Tidsgrænse</w:t>
+      </w:r>
+      <w:proofErr w:type="gramEnd"/>
+      <w:r>
+        <w:rPr>
+          <w:lang w:val="da-DK"/>
+        </w:rPr>
+        <w:t>: 3 min.</w:t>
       </w:r>
     </w:p>
     <w:p>
@@ -1313,7 +1537,7 @@
         <w:rPr>
           <w:lang w:val="da-DK"/>
         </w:rPr>
-        <w:t xml:space="preserve">Baggrund: </w:t>
+        <w:t>Baggrund: Test af overskuelighed for arrangør af morgenmadsarrangement.</w:t>
       </w:r>
     </w:p>
     <w:p>
@@ -1331,7 +1555,7 @@
         <w:rPr>
           <w:lang w:val="da-DK"/>
         </w:rPr>
-        <w:t>Opgave: Log af.</w:t>
+        <w:t>Opgave: Find ud af om du skal sørge for morgenmad i næste uge igen.</w:t>
       </w:r>
     </w:p>
     <w:p>
@@ -1345,14 +1569,14 @@
         <w:rPr>
           <w:lang w:val="da-DK"/>
         </w:rPr>
-        <w:t xml:space="preserve">Korrekt: </w:t>
+        <w:t>Korrekt: bliv på ”planner” -&gt; check hvem der står for næste uge.</w:t>
       </w:r>
       <w:r>
         <w:rPr>
           <w:lang w:val="da-DK"/>
         </w:rPr>
         <w:br/>
-        <w:t>Tidsgrænse:</w:t>
+        <w:t>Tidsgrænse: 2 min.</w:t>
       </w:r>
     </w:p>
     <w:p>
@@ -1370,7 +1594,7 @@
         <w:rPr>
           <w:lang w:val="da-DK"/>
         </w:rPr>
-        <w:t xml:space="preserve">Baggrund: </w:t>
+        <w:t>Baggrund: Test af sikkerhed veda t kunne logge af en bruger.</w:t>
       </w:r>
     </w:p>
     <w:p>
@@ -1388,43 +1612,7 @@
         <w:rPr>
           <w:lang w:val="da-DK"/>
         </w:rPr>
-        <w:t xml:space="preserve">Opgave: </w:t>
-      </w:r>
-      <w:r>
-        <w:rPr>
-          <w:lang w:val="da-DK"/>
-        </w:rPr>
-        <w:t>Find ud af om</w:t>
-      </w:r>
-      <w:r>
-        <w:rPr>
-          <w:lang w:val="da-DK"/>
-        </w:rPr>
-        <w:t xml:space="preserve"> du</w:t>
-      </w:r>
-      <w:r>
-        <w:rPr>
-          <w:lang w:val="da-DK"/>
-        </w:rPr>
-        <w:t xml:space="preserve"> </w:t>
-      </w:r>
-      <w:r>
-        <w:rPr>
-          <w:lang w:val="da-DK"/>
-        </w:rPr>
-        <w:t xml:space="preserve">skal </w:t>
-      </w:r>
-      <w:r>
-        <w:rPr>
-          <w:lang w:val="da-DK"/>
-        </w:rPr>
-        <w:t>sørge</w:t>
-      </w:r>
-      <w:r>
-        <w:rPr>
-          <w:lang w:val="da-DK"/>
-        </w:rPr>
-        <w:t xml:space="preserve"> for morgenmad i næste uge igen.</w:t>
+        <w:t>Opgave: Log af.</w:t>
       </w:r>
     </w:p>
     <w:p>
@@ -1438,14 +1626,42 @@
         <w:rPr>
           <w:lang w:val="da-DK"/>
         </w:rPr>
-        <w:t xml:space="preserve">Korrekt: </w:t>
+        <w:t>Korrekt: klik ”</w:t>
+      </w:r>
+      <w:proofErr w:type="spellStart"/>
+      <w:r>
+        <w:rPr>
+          <w:lang w:val="da-DK"/>
+        </w:rPr>
+        <w:t>settings</w:t>
+      </w:r>
+      <w:proofErr w:type="spellEnd"/>
+      <w:r>
+        <w:rPr>
+          <w:lang w:val="da-DK"/>
+        </w:rPr>
+        <w:t>” -&gt; klik ”log out</w:t>
+      </w:r>
+      <w:proofErr w:type="gramStart"/>
+      <w:r>
+        <w:rPr>
+          <w:lang w:val="da-DK"/>
+        </w:rPr>
+        <w:t>”.</w:t>
       </w:r>
       <w:r>
         <w:rPr>
           <w:lang w:val="da-DK"/>
         </w:rPr>
         <w:br/>
-        <w:t xml:space="preserve">Tidsgrænse: </w:t>
+        <w:t>Tidsgrænse</w:t>
+      </w:r>
+      <w:proofErr w:type="gramEnd"/>
+      <w:r>
+        <w:rPr>
+          <w:lang w:val="da-DK"/>
+        </w:rPr>
+        <w:t>: 2 min.</w:t>
       </w:r>
     </w:p>
     <w:p>
@@ -1463,7 +1679,7 @@
         <w:rPr>
           <w:lang w:val="da-DK"/>
         </w:rPr>
-        <w:t xml:space="preserve">Baggrund: </w:t>
+        <w:t>Baggrund: Test af muligheden af sletning af bruger/projekt.</w:t>
       </w:r>
     </w:p>
     <w:p>
@@ -1495,15 +1711,87 @@
         <w:rPr>
           <w:lang w:val="da-DK"/>
         </w:rPr>
-        <w:t xml:space="preserve">Korrekt: </w:t>
+        <w:t>Korrekt: Log ind igen –&gt; klik ”</w:t>
+      </w:r>
+      <w:proofErr w:type="spellStart"/>
+      <w:r>
+        <w:rPr>
+          <w:lang w:val="da-DK"/>
+        </w:rPr>
+        <w:t>settings</w:t>
+      </w:r>
+      <w:proofErr w:type="spellEnd"/>
+      <w:r>
+        <w:rPr>
+          <w:lang w:val="da-DK"/>
+        </w:rPr>
+        <w:t>” -&gt; klik ”</w:t>
+      </w:r>
+      <w:proofErr w:type="spellStart"/>
+      <w:r>
+        <w:rPr>
+          <w:lang w:val="da-DK"/>
+        </w:rPr>
+        <w:t>delete</w:t>
+      </w:r>
+      <w:proofErr w:type="spellEnd"/>
+      <w:r>
+        <w:rPr>
+          <w:lang w:val="da-DK"/>
+        </w:rPr>
+        <w:t xml:space="preserve"> </w:t>
+      </w:r>
+      <w:proofErr w:type="spellStart"/>
+      <w:r>
+        <w:rPr>
+          <w:lang w:val="da-DK"/>
+        </w:rPr>
+        <w:t>project</w:t>
+      </w:r>
+      <w:proofErr w:type="spellEnd"/>
+      <w:r>
+        <w:rPr>
+          <w:lang w:val="da-DK"/>
+        </w:rPr>
+        <w:t>” -&gt; klik ”ok</w:t>
+      </w:r>
+      <w:proofErr w:type="gramStart"/>
+      <w:r>
+        <w:rPr>
+          <w:lang w:val="da-DK"/>
+        </w:rPr>
+        <w:t>”.</w:t>
       </w:r>
       <w:r>
         <w:rPr>
           <w:lang w:val="da-DK"/>
         </w:rPr>
         <w:br/>
-        <w:t xml:space="preserve">Tidsgrænse: </w:t>
-      </w:r>
+        <w:t>Tidsgrænse</w:t>
+      </w:r>
+      <w:proofErr w:type="gramEnd"/>
+      <w:r>
+        <w:rPr>
+          <w:lang w:val="da-DK"/>
+        </w:rPr>
+        <w:t>: 3 min.</w:t>
+      </w:r>
+    </w:p>
+    <w:p>
+      <w:pPr>
+        <w:pStyle w:val="ListParagraph"/>
+        <w:rPr>
+          <w:lang w:val="da-DK"/>
+        </w:rPr>
+      </w:pPr>
+    </w:p>
+    <w:p>
+      <w:pPr>
+        <w:pStyle w:val="ListParagraph"/>
+        <w:rPr>
+          <w:lang w:val="da-DK"/>
+        </w:rPr>
+      </w:pPr>
     </w:p>
     <w:p>
       <w:pPr>
@@ -1806,8 +2094,6 @@
         </w:rPr>
         <w:t>I hvilken grad oplevede du at kunne løse din opgave?</w:t>
       </w:r>
-      <w:bookmarkStart w:id="10" w:name="_GoBack"/>
-      <w:bookmarkEnd w:id="10"/>
     </w:p>
     <w:p>
       <w:pPr>
@@ -1820,11 +2106,13 @@
           <w:lang w:val="da-DK"/>
         </w:rPr>
       </w:pPr>
-      <w:r>
-        <w:rPr>
-          <w:lang w:val="da-DK"/>
-        </w:rPr>
-        <w:t xml:space="preserve">I hvilken grad følte du dig tryg i forløbet? </w:t>
+      <w:bookmarkStart w:id="10" w:name="_GoBack"/>
+      <w:bookmarkEnd w:id="10"/>
+      <w:r>
+        <w:rPr>
+          <w:lang w:val="da-DK"/>
+        </w:rPr>
+        <w:t xml:space="preserve">I hvilken grad indeholdt løsningen den relevante information? </w:t>
       </w:r>
     </w:p>
     <w:p>
@@ -1842,7 +2130,7 @@
         <w:rPr>
           <w:lang w:val="da-DK"/>
         </w:rPr>
-        <w:t xml:space="preserve">I hvilken grad indeholdt løsningen den relevante information? </w:t>
+        <w:t xml:space="preserve">I hvilken grad oplevede du sproget i løsningen som forståeligt? </w:t>
       </w:r>
     </w:p>
     <w:p>
@@ -1860,13 +2148,7 @@
         <w:rPr>
           <w:lang w:val="da-DK"/>
         </w:rPr>
-        <w:t>I hvilken grad oplevede du sprog</w:t>
-      </w:r>
-      <w:r>
-        <w:rPr>
-          <w:lang w:val="da-DK"/>
-        </w:rPr>
-        <w:t>et i løsningen som forståeligt?</w:t>
+        <w:t xml:space="preserve">I hvilken grad oplevede du løsningen som let at gennemføre? </w:t>
       </w:r>
     </w:p>
     <w:p>
@@ -1884,13 +2166,7 @@
         <w:rPr>
           <w:lang w:val="da-DK"/>
         </w:rPr>
-        <w:t>I hvilken grad oplevede du l</w:t>
-      </w:r>
-      <w:r>
-        <w:rPr>
-          <w:lang w:val="da-DK"/>
-        </w:rPr>
-        <w:t>øsningen som let at gennemføre?</w:t>
+        <w:t>I hvilken grad var den fornødne hjælp tilgængelig i løsningen?</w:t>
       </w:r>
     </w:p>
     <w:p>
@@ -1908,7 +2184,7 @@
         <w:rPr>
           <w:lang w:val="da-DK"/>
         </w:rPr>
-        <w:t>I hvilken grad var den fornødne hjælp tilgængelig i løsningen?</w:t>
+        <w:t>I hvilken grad oplevede du det grafiske design under løsningen?</w:t>
       </w:r>
     </w:p>
     <w:p>
@@ -1926,43 +2202,7 @@
         <w:rPr>
           <w:lang w:val="da-DK"/>
         </w:rPr>
-        <w:t xml:space="preserve">I hvilken grad </w:t>
-      </w:r>
-      <w:r>
-        <w:rPr>
-          <w:lang w:val="da-DK"/>
-        </w:rPr>
-        <w:t>oplevede</w:t>
-      </w:r>
-      <w:r>
-        <w:rPr>
-          <w:lang w:val="da-DK"/>
-        </w:rPr>
-        <w:t xml:space="preserve"> du det grafiske design under løsningen?</w:t>
-      </w:r>
-    </w:p>
-    <w:p>
-      <w:pPr>
-        <w:pStyle w:val="ListParagraph"/>
-        <w:numPr>
-          <w:ilvl w:val="0"/>
-          <w:numId w:val="5"/>
-        </w:numPr>
-        <w:rPr>
-          <w:lang w:val="da-DK"/>
-        </w:rPr>
-      </w:pPr>
-      <w:r>
-        <w:rPr>
-          <w:lang w:val="da-DK"/>
-        </w:rPr>
-        <w:t>I</w:t>
-      </w:r>
-      <w:r>
-        <w:rPr>
-          <w:lang w:val="da-DK"/>
-        </w:rPr>
-        <w:t xml:space="preserve"> hvilken grad oplevede du det funktionelle design under løsningen?</w:t>
+        <w:t>I hvilken grad oplevede du det funktionelle design under løsningen?</w:t>
       </w:r>
     </w:p>
     <w:p>
@@ -2019,27 +2259,7 @@
           <w:szCs w:val="22"/>
           <w:lang w:val="da-DK"/>
         </w:rPr>
-        <w:t>"H</w:t>
-      </w:r>
-      <w:r>
-        <w:rPr>
-          <w:rFonts w:asciiTheme="minorHAnsi" w:hAnsiTheme="minorHAnsi" w:cs="Arial"/>
-          <w:color w:val="000000"/>
-          <w:sz w:val="22"/>
-          <w:szCs w:val="22"/>
-          <w:lang w:val="da-DK"/>
-        </w:rPr>
-        <w:t>vilke 2-3 ting fungerer bedst i</w:t>
-      </w:r>
-      <w:r>
-        <w:rPr>
-          <w:rFonts w:asciiTheme="minorHAnsi" w:hAnsiTheme="minorHAnsi" w:cs="Arial"/>
-          <w:color w:val="000000"/>
-          <w:sz w:val="22"/>
-          <w:szCs w:val="22"/>
-          <w:lang w:val="da-DK"/>
-        </w:rPr>
-        <w:t xml:space="preserve"> </w:t>
+        <w:t xml:space="preserve">"Hvilke 2-3 ting fungerer bedst på </w:t>
       </w:r>
       <w:proofErr w:type="spellStart"/>
       <w:r>
@@ -2060,17 +2280,7 @@
           <w:szCs w:val="22"/>
           <w:lang w:val="da-DK"/>
         </w:rPr>
-        <w:t>app</w:t>
-      </w:r>
-      <w:r>
-        <w:rPr>
-          <w:rFonts w:asciiTheme="minorHAnsi" w:hAnsiTheme="minorHAnsi" w:cs="Arial"/>
-          <w:color w:val="000000"/>
-          <w:sz w:val="22"/>
-          <w:szCs w:val="22"/>
-          <w:lang w:val="da-DK"/>
-        </w:rPr>
-        <w:t>en</w:t>
+        <w:t>apps</w:t>
       </w:r>
       <w:proofErr w:type="spellEnd"/>
       <w:r>
@@ -2307,75 +2517,8 @@
           <w:szCs w:val="22"/>
           <w:lang w:val="da-DK"/>
         </w:rPr>
-        <w:t xml:space="preserve">”Ville du bruge </w:t>
-      </w:r>
-      <w:proofErr w:type="spellStart"/>
-      <w:r>
-        <w:rPr>
-          <w:rFonts w:asciiTheme="minorHAnsi" w:hAnsiTheme="minorHAnsi" w:cs="Arial"/>
-          <w:color w:val="000000"/>
-          <w:sz w:val="22"/>
-          <w:szCs w:val="22"/>
-          <w:lang w:val="da-DK"/>
-        </w:rPr>
-        <w:t>webappen</w:t>
-      </w:r>
-      <w:proofErr w:type="spellEnd"/>
-      <w:r>
-        <w:rPr>
-          <w:rFonts w:asciiTheme="minorHAnsi" w:hAnsiTheme="minorHAnsi" w:cs="Arial"/>
-          <w:color w:val="000000"/>
-          <w:sz w:val="22"/>
-          <w:szCs w:val="22"/>
-          <w:lang w:val="da-DK"/>
-        </w:rPr>
-        <w:t xml:space="preserve">? – </w:t>
-      </w:r>
-      <w:proofErr w:type="gramStart"/>
-      <w:r>
-        <w:rPr>
-          <w:rFonts w:asciiTheme="minorHAnsi" w:hAnsiTheme="minorHAnsi" w:cs="Arial"/>
-          <w:color w:val="000000"/>
-          <w:sz w:val="22"/>
-          <w:szCs w:val="22"/>
-          <w:lang w:val="da-DK"/>
-        </w:rPr>
-        <w:t>Hvorfor?”</w:t>
-      </w:r>
-      <w:proofErr w:type="gramEnd"/>
-    </w:p>
-    <w:p>
-      <w:pPr>
-        <w:pStyle w:val="NormalWeb"/>
-        <w:numPr>
-          <w:ilvl w:val="0"/>
-          <w:numId w:val="1"/>
-        </w:numPr>
-        <w:spacing w:before="0" w:beforeAutospacing="0" w:after="0" w:afterAutospacing="0"/>
-        <w:rPr>
-          <w:rFonts w:asciiTheme="minorHAnsi" w:hAnsiTheme="minorHAnsi"/>
-          <w:sz w:val="22"/>
-          <w:szCs w:val="22"/>
-          <w:lang w:val="da-DK"/>
-        </w:rPr>
-      </w:pPr>
-      <w:r>
-        <w:rPr>
-          <w:rFonts w:asciiTheme="minorHAnsi" w:hAnsiTheme="minorHAnsi" w:cs="Arial"/>
-          <w:color w:val="000000"/>
-          <w:sz w:val="22"/>
-          <w:szCs w:val="22"/>
-          <w:lang w:val="da-DK"/>
-        </w:rPr>
         <w:t>"Har du nogen kommentarer til de opgaver, som jeg har stillet?"</w:t>
       </w:r>
-    </w:p>
-    <w:p>
-      <w:pPr>
-        <w:rPr>
-          <w:lang w:val="da-DK"/>
-        </w:rPr>
-      </w:pPr>
     </w:p>
     <w:sectPr>
       <w:pgSz w:w="11906" w:h="16838"/>

</xml_diff>

<commit_message>
Changed language to danish
1. Changed interactive language to danish
2. Added midterm rapport
</commit_message>
<xml_diff>
--- a/Drejebog.docx
+++ b/Drejebog.docx
@@ -39,29 +39,7 @@
           <w:szCs w:val="22"/>
           <w:lang w:val="da-DK"/>
         </w:rPr>
-        <w:t xml:space="preserve">Rens Internetbrowserens hukommelse (cache, historik, </w:t>
-      </w:r>
-      <w:proofErr w:type="spellStart"/>
-      <w:r>
-        <w:rPr>
-          <w:rFonts w:asciiTheme="minorHAnsi" w:hAnsiTheme="minorHAnsi" w:cs="Arial"/>
-          <w:color w:val="000000"/>
-          <w:sz w:val="22"/>
-          <w:szCs w:val="22"/>
-          <w:lang w:val="da-DK"/>
-        </w:rPr>
-        <w:t>autocomplete</w:t>
-      </w:r>
-      <w:proofErr w:type="spellEnd"/>
-      <w:r>
-        <w:rPr>
-          <w:rFonts w:asciiTheme="minorHAnsi" w:hAnsiTheme="minorHAnsi" w:cs="Arial"/>
-          <w:color w:val="000000"/>
-          <w:sz w:val="22"/>
-          <w:szCs w:val="22"/>
-          <w:lang w:val="da-DK"/>
-        </w:rPr>
-        <w:t>).</w:t>
+        <w:t>Rens Internetbrowserens hukommelse (cache, historik, autocomplete).</w:t>
       </w:r>
     </w:p>
     <w:p>
@@ -164,29 +142,7 @@
           <w:szCs w:val="22"/>
           <w:lang w:val="da-DK"/>
         </w:rPr>
-        <w:t xml:space="preserve">Vi er datalogi-studerende fra Københavns Universitet. Vi vil gerne teste en </w:t>
-      </w:r>
-      <w:proofErr w:type="spellStart"/>
-      <w:r>
-        <w:rPr>
-          <w:rFonts w:asciiTheme="minorHAnsi" w:hAnsiTheme="minorHAnsi" w:cs="Arial"/>
-          <w:color w:val="000000"/>
-          <w:sz w:val="22"/>
-          <w:szCs w:val="22"/>
-          <w:lang w:val="da-DK"/>
-        </w:rPr>
-        <w:t>webapp</w:t>
-      </w:r>
-      <w:proofErr w:type="spellEnd"/>
-      <w:r>
-        <w:rPr>
-          <w:rFonts w:asciiTheme="minorHAnsi" w:hAnsiTheme="minorHAnsi" w:cs="Arial"/>
-          <w:color w:val="000000"/>
-          <w:sz w:val="22"/>
-          <w:szCs w:val="22"/>
-          <w:lang w:val="da-DK"/>
-        </w:rPr>
-        <w:t>, og for at gøre dette har vi brug for din hjælp.</w:t>
+        <w:t>Vi er datalogi-studerende fra Københavns Universitet. Vi vil gerne teste en webapp, og for at gøre dette har vi brug for din hjælp.</w:t>
       </w:r>
     </w:p>
     <w:p>
@@ -328,29 +284,7 @@
           <w:szCs w:val="22"/>
           <w:lang w:val="da-DK"/>
         </w:rPr>
-        <w:t xml:space="preserve">Husk at vi tester </w:t>
-      </w:r>
-      <w:proofErr w:type="spellStart"/>
-      <w:r>
-        <w:rPr>
-          <w:rFonts w:asciiTheme="minorHAnsi" w:hAnsiTheme="minorHAnsi" w:cs="Arial"/>
-          <w:color w:val="000000"/>
-          <w:sz w:val="22"/>
-          <w:szCs w:val="22"/>
-          <w:lang w:val="da-DK"/>
-        </w:rPr>
-        <w:t>webappen</w:t>
-      </w:r>
-      <w:proofErr w:type="spellEnd"/>
-      <w:r>
-        <w:rPr>
-          <w:rFonts w:asciiTheme="minorHAnsi" w:hAnsiTheme="minorHAnsi" w:cs="Arial"/>
-          <w:color w:val="000000"/>
-          <w:sz w:val="22"/>
-          <w:szCs w:val="22"/>
-          <w:lang w:val="da-DK"/>
-        </w:rPr>
-        <w:t xml:space="preserve"> og ikke dig.</w:t>
+        <w:t>Husk at vi tester webappen og ikke dig.</w:t>
       </w:r>
     </w:p>
     <w:p>
@@ -521,73 +455,7 @@
           <w:szCs w:val="22"/>
           <w:lang w:val="da-DK"/>
         </w:rPr>
-        <w:t xml:space="preserve"> </w:t>
-      </w:r>
-      <w:proofErr w:type="spellStart"/>
-      <w:r>
-        <w:rPr>
-          <w:rFonts w:asciiTheme="minorHAnsi" w:hAnsiTheme="minorHAnsi" w:cs="Arial"/>
-          <w:color w:val="000000"/>
-          <w:sz w:val="22"/>
-          <w:szCs w:val="22"/>
-          <w:lang w:val="da-DK"/>
-        </w:rPr>
-        <w:t>webappen</w:t>
-      </w:r>
-      <w:proofErr w:type="spellEnd"/>
-      <w:r>
-        <w:rPr>
-          <w:rFonts w:asciiTheme="minorHAnsi" w:hAnsiTheme="minorHAnsi" w:cs="Arial"/>
-          <w:color w:val="000000"/>
-          <w:sz w:val="22"/>
-          <w:szCs w:val="22"/>
-          <w:lang w:val="da-DK"/>
-        </w:rPr>
-        <w:t xml:space="preserve"> ”</w:t>
-      </w:r>
-      <w:proofErr w:type="spellStart"/>
-      <w:r>
-        <w:rPr>
-          <w:rFonts w:asciiTheme="minorHAnsi" w:hAnsiTheme="minorHAnsi" w:cs="Arial"/>
-          <w:color w:val="000000"/>
-          <w:sz w:val="22"/>
-          <w:szCs w:val="22"/>
-          <w:lang w:val="da-DK"/>
-        </w:rPr>
-        <w:t>Breakfast</w:t>
-      </w:r>
-      <w:proofErr w:type="spellEnd"/>
-      <w:r>
-        <w:rPr>
-          <w:rFonts w:asciiTheme="minorHAnsi" w:hAnsiTheme="minorHAnsi" w:cs="Arial"/>
-          <w:color w:val="000000"/>
-          <w:sz w:val="22"/>
-          <w:szCs w:val="22"/>
-          <w:lang w:val="da-DK"/>
-        </w:rPr>
-        <w:t xml:space="preserve"> Management, der er en simpel </w:t>
-      </w:r>
-      <w:proofErr w:type="spellStart"/>
-      <w:r>
-        <w:rPr>
-          <w:rFonts w:asciiTheme="minorHAnsi" w:hAnsiTheme="minorHAnsi" w:cs="Arial"/>
-          <w:color w:val="000000"/>
-          <w:sz w:val="22"/>
-          <w:szCs w:val="22"/>
-          <w:lang w:val="da-DK"/>
-        </w:rPr>
-        <w:t>webapp</w:t>
-      </w:r>
-      <w:proofErr w:type="spellEnd"/>
-      <w:r>
-        <w:rPr>
-          <w:rFonts w:asciiTheme="minorHAnsi" w:hAnsiTheme="minorHAnsi" w:cs="Arial"/>
-          <w:color w:val="000000"/>
-          <w:sz w:val="22"/>
-          <w:szCs w:val="22"/>
-          <w:lang w:val="da-DK"/>
-        </w:rPr>
-        <w:t xml:space="preserve"> til at administrere en morgenmadsplan på arbejdspladsen (eller lignende), hvor medarbejderne skiftes til at købe ind til morgenmad f.eks. hver fredag.</w:t>
+        <w:t xml:space="preserve"> webappen ”Breakfast Management, der er en simpel webapp til at administrere en morgenmadsplan på arbejdspladsen (eller lignende), hvor medarbejderne skiftes til at købe ind til morgenmad f.eks. hver fredag.</w:t>
       </w:r>
     </w:p>
     <w:p>
@@ -638,20 +506,8 @@
           <w:szCs w:val="22"/>
           <w:lang w:val="da-DK"/>
         </w:rPr>
-        <w:t xml:space="preserve">”Nogen spørgsmål inden vi </w:t>
-      </w:r>
-      <w:proofErr w:type="gramStart"/>
-      <w:r>
-        <w:rPr>
-          <w:rFonts w:asciiTheme="minorHAnsi" w:hAnsiTheme="minorHAnsi" w:cs="Arial"/>
-          <w:color w:val="000000"/>
-          <w:sz w:val="22"/>
-          <w:szCs w:val="22"/>
-          <w:lang w:val="da-DK"/>
-        </w:rPr>
-        <w:t>begynder?”</w:t>
-      </w:r>
-      <w:proofErr w:type="gramEnd"/>
+        <w:t>”Nogen spørgsmål inden vi begynder?”</w:t>
+      </w:r>
     </w:p>
     <w:p>
       <w:pPr>
@@ -730,42 +586,14 @@
         <w:rPr>
           <w:lang w:val="da-DK"/>
         </w:rPr>
-        <w:t>Korrekt: klik ”</w:t>
-      </w:r>
-      <w:proofErr w:type="gramStart"/>
-      <w:r>
-        <w:rPr>
-          <w:lang w:val="da-DK"/>
-        </w:rPr>
-        <w:t>register?”</w:t>
-      </w:r>
-      <w:proofErr w:type="gramEnd"/>
-      <w:r>
-        <w:rPr>
-          <w:lang w:val="da-DK"/>
-        </w:rPr>
-        <w:t xml:space="preserve"> -&gt; skriv valgfrit brugernavn og kode -&gt; klik ”Register</w:t>
-      </w:r>
-      <w:proofErr w:type="gramStart"/>
-      <w:r>
-        <w:rPr>
-          <w:lang w:val="da-DK"/>
-        </w:rPr>
-        <w:t>”.</w:t>
+        <w:t>Korrekt: klik ”register?” -&gt; skriv valgfrit brugernavn og kode -&gt; klik ”Register”.</w:t>
       </w:r>
       <w:r>
         <w:rPr>
           <w:lang w:val="da-DK"/>
         </w:rPr>
         <w:br/>
-        <w:t>Tidsgrænse</w:t>
-      </w:r>
-      <w:proofErr w:type="gramEnd"/>
-      <w:r>
-        <w:rPr>
-          <w:lang w:val="da-DK"/>
-        </w:rPr>
-        <w:t>: 5 min.</w:t>
+        <w:t>Tidsgrænse: 5 min.</w:t>
       </w:r>
     </w:p>
     <w:p>
@@ -815,42 +643,14 @@
         <w:rPr>
           <w:lang w:val="da-DK"/>
         </w:rPr>
-        <w:t xml:space="preserve">Korrekt: klik ”participants” -&gt; skriv persons navn OG </w:t>
-      </w:r>
-      <w:proofErr w:type="spellStart"/>
-      <w:r>
-        <w:rPr>
-          <w:lang w:val="da-DK"/>
-        </w:rPr>
-        <w:t>email</w:t>
-      </w:r>
-      <w:proofErr w:type="spellEnd"/>
-      <w:r>
-        <w:rPr>
-          <w:lang w:val="da-DK"/>
-        </w:rPr>
-        <w:t xml:space="preserve"> -&gt; tryk ”send</w:t>
-      </w:r>
-      <w:proofErr w:type="gramStart"/>
-      <w:r>
-        <w:rPr>
-          <w:lang w:val="da-DK"/>
-        </w:rPr>
-        <w:t>”.</w:t>
+        <w:t>Korrekt: klik ”participants” -&gt; skriv persons navn OG email -&gt; tryk ”send”.</w:t>
       </w:r>
       <w:r>
         <w:rPr>
           <w:lang w:val="da-DK"/>
         </w:rPr>
         <w:br/>
-        <w:t>Tidsgrænse</w:t>
-      </w:r>
-      <w:proofErr w:type="gramEnd"/>
-      <w:r>
-        <w:rPr>
-          <w:lang w:val="da-DK"/>
-        </w:rPr>
-        <w:t>: 5 min.</w:t>
+        <w:t>Tidsgrænse: 5 min.</w:t>
       </w:r>
     </w:p>
     <w:p>
@@ -900,28 +700,14 @@
         <w:rPr>
           <w:lang w:val="da-DK"/>
         </w:rPr>
-        <w:t>Korrekt: klik ”Products” -&gt; skriv produkt -&gt; klik ”send</w:t>
-      </w:r>
-      <w:proofErr w:type="gramStart"/>
-      <w:r>
-        <w:rPr>
-          <w:lang w:val="da-DK"/>
-        </w:rPr>
-        <w:t>”.</w:t>
+        <w:t>Korrekt: klik ”Products” -&gt; skriv produkt -&gt; klik ”send”.</w:t>
       </w:r>
       <w:r>
         <w:rPr>
           <w:lang w:val="da-DK"/>
         </w:rPr>
         <w:br/>
-        <w:t>Tidsgrænse</w:t>
-      </w:r>
-      <w:proofErr w:type="gramEnd"/>
-      <w:r>
-        <w:rPr>
-          <w:lang w:val="da-DK"/>
-        </w:rPr>
-        <w:t>: 5 min.</w:t>
+        <w:t>Tidsgrænse: 5 min.</w:t>
       </w:r>
     </w:p>
     <w:p>
@@ -1029,21 +815,7 @@
         <w:rPr>
           <w:lang w:val="da-DK"/>
         </w:rPr>
-        <w:t>Korrekt: klik ”</w:t>
-      </w:r>
-      <w:proofErr w:type="spellStart"/>
-      <w:r>
-        <w:rPr>
-          <w:lang w:val="da-DK"/>
-        </w:rPr>
-        <w:t>settings</w:t>
-      </w:r>
-      <w:proofErr w:type="spellEnd"/>
-      <w:r>
-        <w:rPr>
-          <w:lang w:val="da-DK"/>
-        </w:rPr>
-        <w:t>” -&gt; tryk på valgte dage.</w:t>
+        <w:t>Korrekt: klik ”settings” -&gt; tryk på valgte dage.</w:t>
       </w:r>
       <w:r>
         <w:rPr>
@@ -1086,84 +858,28 @@
         <w:rPr>
           <w:lang w:val="da-DK"/>
         </w:rPr>
-        <w:t xml:space="preserve">Opgave: Rediger </w:t>
-      </w:r>
-      <w:proofErr w:type="spellStart"/>
-      <w:r>
-        <w:rPr>
-          <w:lang w:val="da-DK"/>
-        </w:rPr>
-        <w:t>email</w:t>
-      </w:r>
-      <w:proofErr w:type="spellEnd"/>
-      <w:r>
-        <w:rPr>
-          <w:lang w:val="da-DK"/>
-        </w:rPr>
-        <w:t xml:space="preserve"> for en person.</w:t>
-      </w:r>
-    </w:p>
-    <w:p>
-      <w:pPr>
-        <w:pStyle w:val="ListParagraph"/>
-        <w:rPr>
-          <w:lang w:val="da-DK"/>
-        </w:rPr>
-      </w:pPr>
-      <w:r>
-        <w:rPr>
-          <w:lang w:val="da-DK"/>
-        </w:rPr>
-        <w:t>Korrekt: klik ”participants” -&gt; tryk ”</w:t>
-      </w:r>
-      <w:proofErr w:type="spellStart"/>
-      <w:r>
-        <w:rPr>
-          <w:lang w:val="da-DK"/>
-        </w:rPr>
-        <w:t>edit</w:t>
-      </w:r>
-      <w:proofErr w:type="spellEnd"/>
-      <w:r>
-        <w:rPr>
-          <w:lang w:val="da-DK"/>
-        </w:rPr>
-        <w:t xml:space="preserve">” på valgte person -&gt; ændre </w:t>
-      </w:r>
-      <w:proofErr w:type="spellStart"/>
-      <w:r>
-        <w:rPr>
-          <w:lang w:val="da-DK"/>
-        </w:rPr>
-        <w:t>email</w:t>
-      </w:r>
-      <w:proofErr w:type="spellEnd"/>
-      <w:r>
-        <w:rPr>
-          <w:lang w:val="da-DK"/>
-        </w:rPr>
-        <w:t xml:space="preserve"> -&gt; tryk ”save</w:t>
-      </w:r>
-      <w:proofErr w:type="gramStart"/>
-      <w:r>
-        <w:rPr>
-          <w:lang w:val="da-DK"/>
-        </w:rPr>
-        <w:t>”.</w:t>
+        <w:t>Opgave: Rediger email for en person.</w:t>
+      </w:r>
+    </w:p>
+    <w:p>
+      <w:pPr>
+        <w:pStyle w:val="ListParagraph"/>
+        <w:rPr>
+          <w:lang w:val="da-DK"/>
+        </w:rPr>
+      </w:pPr>
+      <w:r>
+        <w:rPr>
+          <w:lang w:val="da-DK"/>
+        </w:rPr>
+        <w:t>Korrekt: klik ”participants” -&gt; tryk ”edit” på valgte person -&gt; ændre email -&gt; tryk ”save”.</w:t>
       </w:r>
       <w:r>
         <w:rPr>
           <w:lang w:val="da-DK"/>
         </w:rPr>
         <w:br/>
-        <w:t>Tidsgrænse</w:t>
-      </w:r>
-      <w:proofErr w:type="gramEnd"/>
-      <w:r>
-        <w:rPr>
-          <w:lang w:val="da-DK"/>
-        </w:rPr>
-        <w:t>: 2 min.</w:t>
+        <w:t>Tidsgrænse: 2 min.</w:t>
       </w:r>
     </w:p>
     <w:p>
@@ -1213,50 +929,14 @@
         <w:rPr>
           <w:lang w:val="da-DK"/>
         </w:rPr>
-        <w:t>Korrekt: bliv på ”planner” -&gt; tryk på valgte produkt under ”</w:t>
-      </w:r>
-      <w:proofErr w:type="spellStart"/>
-      <w:r>
-        <w:rPr>
-          <w:lang w:val="da-DK"/>
-        </w:rPr>
-        <w:t>what</w:t>
-      </w:r>
-      <w:proofErr w:type="spellEnd"/>
-      <w:r>
-        <w:rPr>
-          <w:lang w:val="da-DK"/>
-        </w:rPr>
-        <w:t xml:space="preserve"> to </w:t>
-      </w:r>
-      <w:proofErr w:type="spellStart"/>
-      <w:r>
-        <w:rPr>
-          <w:lang w:val="da-DK"/>
-        </w:rPr>
-        <w:t>buy</w:t>
-      </w:r>
-      <w:proofErr w:type="spellEnd"/>
-      <w:proofErr w:type="gramStart"/>
-      <w:r>
-        <w:rPr>
-          <w:lang w:val="da-DK"/>
-        </w:rPr>
-        <w:t>”.</w:t>
+        <w:t>Korrekt: bliv på ”planner” -&gt; tryk på valgte produkt under ”what to buy”.</w:t>
       </w:r>
       <w:r>
         <w:rPr>
           <w:lang w:val="da-DK"/>
         </w:rPr>
         <w:br/>
-        <w:t>Tidsgrænse</w:t>
-      </w:r>
-      <w:proofErr w:type="gramEnd"/>
-      <w:r>
-        <w:rPr>
-          <w:lang w:val="da-DK"/>
-        </w:rPr>
-        <w:t>: 2 min.</w:t>
+        <w:t>Tidsgrænse: 2 min.</w:t>
       </w:r>
     </w:p>
     <w:p>
@@ -1420,106 +1100,14 @@
         <w:rPr>
           <w:lang w:val="da-DK"/>
         </w:rPr>
-        <w:t>Korrekt: klik ”</w:t>
-      </w:r>
-      <w:proofErr w:type="spellStart"/>
-      <w:r>
-        <w:rPr>
-          <w:lang w:val="da-DK"/>
-        </w:rPr>
-        <w:t>settings</w:t>
-      </w:r>
-      <w:proofErr w:type="spellEnd"/>
-      <w:r>
-        <w:rPr>
-          <w:lang w:val="da-DK"/>
-        </w:rPr>
-        <w:t>” -&gt; klik ”</w:t>
-      </w:r>
-      <w:proofErr w:type="spellStart"/>
-      <w:r>
-        <w:rPr>
-          <w:lang w:val="da-DK"/>
-        </w:rPr>
-        <w:t>edit</w:t>
-      </w:r>
-      <w:proofErr w:type="spellEnd"/>
-      <w:r>
-        <w:rPr>
-          <w:lang w:val="da-DK"/>
-        </w:rPr>
-        <w:t xml:space="preserve"> </w:t>
-      </w:r>
-      <w:proofErr w:type="spellStart"/>
-      <w:r>
-        <w:rPr>
-          <w:lang w:val="da-DK"/>
-        </w:rPr>
-        <w:t>project</w:t>
-      </w:r>
-      <w:proofErr w:type="spellEnd"/>
-      <w:r>
-        <w:rPr>
-          <w:lang w:val="da-DK"/>
-        </w:rPr>
-        <w:t xml:space="preserve"> </w:t>
-      </w:r>
-      <w:proofErr w:type="spellStart"/>
-      <w:r>
-        <w:rPr>
-          <w:lang w:val="da-DK"/>
-        </w:rPr>
-        <w:t>name</w:t>
-      </w:r>
-      <w:proofErr w:type="spellEnd"/>
-      <w:r>
-        <w:rPr>
-          <w:lang w:val="da-DK"/>
-        </w:rPr>
-        <w:t xml:space="preserve">” -&gt; ændre navn -&gt; klik ”save </w:t>
-      </w:r>
-      <w:proofErr w:type="spellStart"/>
-      <w:r>
-        <w:rPr>
-          <w:lang w:val="da-DK"/>
-        </w:rPr>
-        <w:t>project</w:t>
-      </w:r>
-      <w:proofErr w:type="spellEnd"/>
-      <w:r>
-        <w:rPr>
-          <w:lang w:val="da-DK"/>
-        </w:rPr>
-        <w:t xml:space="preserve"> </w:t>
-      </w:r>
-      <w:proofErr w:type="spellStart"/>
-      <w:r>
-        <w:rPr>
-          <w:lang w:val="da-DK"/>
-        </w:rPr>
-        <w:t>name</w:t>
-      </w:r>
-      <w:proofErr w:type="spellEnd"/>
-      <w:proofErr w:type="gramStart"/>
-      <w:r>
-        <w:rPr>
-          <w:lang w:val="da-DK"/>
-        </w:rPr>
-        <w:t>”.</w:t>
+        <w:t>Korrekt: klik ”settings” -&gt; klik ”edit project name” -&gt; ændre navn -&gt; klik ”save project name”.</w:t>
       </w:r>
       <w:r>
         <w:rPr>
           <w:lang w:val="da-DK"/>
         </w:rPr>
         <w:br/>
-        <w:t>Tidsgrænse</w:t>
-      </w:r>
-      <w:proofErr w:type="gramEnd"/>
-      <w:r>
-        <w:rPr>
-          <w:lang w:val="da-DK"/>
-        </w:rPr>
-        <w:t>: 3 min.</w:t>
+        <w:t>Tidsgrænse: 3 min.</w:t>
       </w:r>
     </w:p>
     <w:p>
@@ -1626,42 +1214,14 @@
         <w:rPr>
           <w:lang w:val="da-DK"/>
         </w:rPr>
-        <w:t>Korrekt: klik ”</w:t>
-      </w:r>
-      <w:proofErr w:type="spellStart"/>
-      <w:r>
-        <w:rPr>
-          <w:lang w:val="da-DK"/>
-        </w:rPr>
-        <w:t>settings</w:t>
-      </w:r>
-      <w:proofErr w:type="spellEnd"/>
-      <w:r>
-        <w:rPr>
-          <w:lang w:val="da-DK"/>
-        </w:rPr>
-        <w:t>” -&gt; klik ”log out</w:t>
-      </w:r>
-      <w:proofErr w:type="gramStart"/>
-      <w:r>
-        <w:rPr>
-          <w:lang w:val="da-DK"/>
-        </w:rPr>
-        <w:t>”.</w:t>
+        <w:t>Korrekt: klik ”settings” -&gt; klik ”log out”.</w:t>
       </w:r>
       <w:r>
         <w:rPr>
           <w:lang w:val="da-DK"/>
         </w:rPr>
         <w:br/>
-        <w:t>Tidsgrænse</w:t>
-      </w:r>
-      <w:proofErr w:type="gramEnd"/>
-      <w:r>
-        <w:rPr>
-          <w:lang w:val="da-DK"/>
-        </w:rPr>
-        <w:t>: 2 min.</w:t>
+        <w:t>Tidsgrænse: 2 min.</w:t>
       </w:r>
     </w:p>
     <w:p>
@@ -1711,70 +1271,14 @@
         <w:rPr>
           <w:lang w:val="da-DK"/>
         </w:rPr>
-        <w:t>Korrekt: Log ind igen –&gt; klik ”</w:t>
-      </w:r>
-      <w:proofErr w:type="spellStart"/>
-      <w:r>
-        <w:rPr>
-          <w:lang w:val="da-DK"/>
-        </w:rPr>
-        <w:t>settings</w:t>
-      </w:r>
-      <w:proofErr w:type="spellEnd"/>
-      <w:r>
-        <w:rPr>
-          <w:lang w:val="da-DK"/>
-        </w:rPr>
-        <w:t>” -&gt; klik ”</w:t>
-      </w:r>
-      <w:proofErr w:type="spellStart"/>
-      <w:r>
-        <w:rPr>
-          <w:lang w:val="da-DK"/>
-        </w:rPr>
-        <w:t>delete</w:t>
-      </w:r>
-      <w:proofErr w:type="spellEnd"/>
-      <w:r>
-        <w:rPr>
-          <w:lang w:val="da-DK"/>
-        </w:rPr>
-        <w:t xml:space="preserve"> </w:t>
-      </w:r>
-      <w:proofErr w:type="spellStart"/>
-      <w:r>
-        <w:rPr>
-          <w:lang w:val="da-DK"/>
-        </w:rPr>
-        <w:t>project</w:t>
-      </w:r>
-      <w:proofErr w:type="spellEnd"/>
-      <w:r>
-        <w:rPr>
-          <w:lang w:val="da-DK"/>
-        </w:rPr>
-        <w:t>” -&gt; klik ”ok</w:t>
-      </w:r>
-      <w:proofErr w:type="gramStart"/>
-      <w:r>
-        <w:rPr>
-          <w:lang w:val="da-DK"/>
-        </w:rPr>
-        <w:t>”.</w:t>
+        <w:t>Korrekt: Log ind igen –&gt; klik ”settings” -&gt; klik ”delete project” -&gt; klik ”ok”.</w:t>
       </w:r>
       <w:r>
         <w:rPr>
           <w:lang w:val="da-DK"/>
         </w:rPr>
         <w:br/>
-        <w:t>Tidsgrænse</w:t>
-      </w:r>
-      <w:proofErr w:type="gramEnd"/>
-      <w:r>
-        <w:rPr>
-          <w:lang w:val="da-DK"/>
-        </w:rPr>
-        <w:t>: 3 min.</w:t>
+        <w:t>Tidsgrænse: 3 min.</w:t>
       </w:r>
     </w:p>
     <w:p>
@@ -2092,7 +1596,7 @@
         <w:rPr>
           <w:lang w:val="da-DK"/>
         </w:rPr>
-        <w:t>I hvilken grad oplevede du at kunne løse din opgave?</w:t>
+        <w:t xml:space="preserve">I hvilken grad oplevede du løsningen som let at gennemføre? </w:t>
       </w:r>
     </w:p>
     <w:p>
@@ -2106,8 +1610,6 @@
           <w:lang w:val="da-DK"/>
         </w:rPr>
       </w:pPr>
-      <w:bookmarkStart w:id="10" w:name="_GoBack"/>
-      <w:bookmarkEnd w:id="10"/>
       <w:r>
         <w:rPr>
           <w:lang w:val="da-DK"/>
@@ -2148,7 +1650,7 @@
         <w:rPr>
           <w:lang w:val="da-DK"/>
         </w:rPr>
-        <w:t xml:space="preserve">I hvilken grad oplevede du løsningen som let at gennemføre? </w:t>
+        <w:t>I hvilken grad var den fornødne hjælp tilgængelig i løsningen?</w:t>
       </w:r>
     </w:p>
     <w:p>
@@ -2166,7 +1668,7 @@
         <w:rPr>
           <w:lang w:val="da-DK"/>
         </w:rPr>
-        <w:t>I hvilken grad var den fornødne hjælp tilgængelig i løsningen?</w:t>
+        <w:t>I hvilken grad oplevede du det grafiske design under løsningen?</w:t>
       </w:r>
     </w:p>
     <w:p>
@@ -2184,14 +1686,26 @@
         <w:rPr>
           <w:lang w:val="da-DK"/>
         </w:rPr>
-        <w:t>I hvilken grad oplevede du det grafiske design under løsningen?</w:t>
-      </w:r>
-    </w:p>
-    <w:p>
-      <w:pPr>
-        <w:pStyle w:val="ListParagraph"/>
-        <w:numPr>
-          <w:ilvl w:val="0"/>
+        <w:t xml:space="preserve">I hvilken grad oplevede du det </w:t>
+      </w:r>
+      <w:r>
+        <w:rPr>
+          <w:lang w:val="da-DK"/>
+        </w:rPr>
+        <w:t>pragmatiske</w:t>
+      </w:r>
+      <w:r>
+        <w:rPr>
+          <w:lang w:val="da-DK"/>
+        </w:rPr>
+        <w:t xml:space="preserve"> design under løsningen?</w:t>
+      </w:r>
+    </w:p>
+    <w:p>
+      <w:pPr>
+        <w:pStyle w:val="ListParagraph"/>
+        <w:numPr>
+          <w:ilvl w:val="1"/>
           <w:numId w:val="5"/>
         </w:numPr>
         <w:rPr>
@@ -2202,7 +1716,43 @@
         <w:rPr>
           <w:lang w:val="da-DK"/>
         </w:rPr>
-        <w:t>I hvilken grad oplevede du det funktionelle design under løsningen?</w:t>
+        <w:t xml:space="preserve">Giver navigationen mening? </w:t>
+      </w:r>
+    </w:p>
+    <w:p>
+      <w:pPr>
+        <w:pStyle w:val="ListParagraph"/>
+        <w:numPr>
+          <w:ilvl w:val="1"/>
+          <w:numId w:val="5"/>
+        </w:numPr>
+        <w:rPr>
+          <w:lang w:val="da-DK"/>
+        </w:rPr>
+      </w:pPr>
+      <w:r>
+        <w:rPr>
+          <w:lang w:val="da-DK"/>
+        </w:rPr>
+        <w:t>Giver placeringen af knapper/ information mening?</w:t>
+      </w:r>
+    </w:p>
+    <w:p>
+      <w:pPr>
+        <w:pStyle w:val="ListParagraph"/>
+        <w:numPr>
+          <w:ilvl w:val="1"/>
+          <w:numId w:val="5"/>
+        </w:numPr>
+        <w:rPr>
+          <w:lang w:val="da-DK"/>
+        </w:rPr>
+      </w:pPr>
+      <w:r>
+        <w:rPr>
+          <w:lang w:val="da-DK"/>
+        </w:rPr>
+        <w:t>Osv.</w:t>
       </w:r>
     </w:p>
     <w:p>
@@ -2225,116 +1775,274 @@
           <w:lang w:val="da-DK"/>
         </w:rPr>
       </w:pPr>
-      <w:bookmarkStart w:id="11" w:name="_Toc445834916"/>
-      <w:bookmarkStart w:id="12" w:name="_Toc445834990"/>
+      <w:bookmarkStart w:id="10" w:name="_Toc445834916"/>
+      <w:bookmarkStart w:id="11" w:name="_Toc445834990"/>
       <w:r>
         <w:rPr>
           <w:lang w:val="da-DK"/>
         </w:rPr>
         <w:t>Interview efter test</w:t>
       </w:r>
+      <w:bookmarkEnd w:id="10"/>
       <w:bookmarkEnd w:id="11"/>
+    </w:p>
+    <w:p>
+      <w:pPr>
+        <w:pStyle w:val="NormalWeb"/>
+        <w:numPr>
+          <w:ilvl w:val="0"/>
+          <w:numId w:val="1"/>
+        </w:numPr>
+        <w:spacing w:before="0" w:beforeAutospacing="0" w:after="0" w:afterAutospacing="0"/>
+        <w:rPr>
+          <w:rFonts w:asciiTheme="minorHAnsi" w:hAnsiTheme="minorHAnsi"/>
+          <w:sz w:val="22"/>
+          <w:szCs w:val="22"/>
+          <w:lang w:val="da-DK"/>
+        </w:rPr>
+      </w:pPr>
+      <w:r>
+        <w:rPr>
+          <w:rFonts w:asciiTheme="minorHAnsi" w:hAnsiTheme="minorHAnsi" w:cs="Arial"/>
+          <w:color w:val="000000"/>
+          <w:sz w:val="22"/>
+          <w:szCs w:val="22"/>
+          <w:lang w:val="da-DK"/>
+        </w:rPr>
+        <w:t>"Hv</w:t>
+      </w:r>
+      <w:r>
+        <w:rPr>
+          <w:rFonts w:asciiTheme="minorHAnsi" w:hAnsiTheme="minorHAnsi" w:cs="Arial"/>
+          <w:color w:val="000000"/>
+          <w:sz w:val="22"/>
+          <w:szCs w:val="22"/>
+          <w:lang w:val="da-DK"/>
+        </w:rPr>
+        <w:t xml:space="preserve">ilke 2-3 ting fungerer bedst i </w:t>
+      </w:r>
+      <w:r>
+        <w:rPr>
+          <w:rFonts w:asciiTheme="minorHAnsi" w:hAnsiTheme="minorHAnsi" w:cs="Arial"/>
+          <w:color w:val="000000"/>
+          <w:sz w:val="22"/>
+          <w:szCs w:val="22"/>
+          <w:lang w:val="da-DK"/>
+        </w:rPr>
+        <w:t>web</w:t>
+      </w:r>
+      <w:r>
+        <w:rPr>
+          <w:rFonts w:asciiTheme="minorHAnsi" w:hAnsiTheme="minorHAnsi" w:cs="Arial"/>
+          <w:color w:val="000000"/>
+          <w:sz w:val="22"/>
+          <w:szCs w:val="22"/>
+          <w:lang w:val="da-DK"/>
+        </w:rPr>
+        <w:t>appen</w:t>
+      </w:r>
+      <w:r>
+        <w:rPr>
+          <w:rFonts w:asciiTheme="minorHAnsi" w:hAnsiTheme="minorHAnsi" w:cs="Arial"/>
+          <w:color w:val="000000"/>
+          <w:sz w:val="22"/>
+          <w:szCs w:val="22"/>
+          <w:lang w:val="da-DK"/>
+        </w:rPr>
+        <w:t>?"</w:t>
+      </w:r>
+    </w:p>
+    <w:p>
+      <w:pPr>
+        <w:pStyle w:val="NormalWeb"/>
+        <w:numPr>
+          <w:ilvl w:val="0"/>
+          <w:numId w:val="1"/>
+        </w:numPr>
+        <w:spacing w:before="0" w:beforeAutospacing="0" w:after="0" w:afterAutospacing="0"/>
+        <w:rPr>
+          <w:rFonts w:asciiTheme="minorHAnsi" w:hAnsiTheme="minorHAnsi"/>
+          <w:sz w:val="22"/>
+          <w:szCs w:val="22"/>
+          <w:lang w:val="da-DK"/>
+        </w:rPr>
+      </w:pPr>
+      <w:r>
+        <w:rPr>
+          <w:rFonts w:asciiTheme="minorHAnsi" w:hAnsiTheme="minorHAnsi" w:cs="Arial"/>
+          <w:color w:val="000000"/>
+          <w:sz w:val="22"/>
+          <w:szCs w:val="22"/>
+          <w:lang w:val="da-DK"/>
+        </w:rPr>
+        <w:t>"Hvilke 2-3 ting trænger mest til at blive forbedret?"</w:t>
+      </w:r>
+    </w:p>
+    <w:p>
+      <w:pPr>
+        <w:pStyle w:val="NormalWeb"/>
+        <w:numPr>
+          <w:ilvl w:val="0"/>
+          <w:numId w:val="1"/>
+        </w:numPr>
+        <w:spacing w:before="0" w:beforeAutospacing="0" w:after="0" w:afterAutospacing="0"/>
+        <w:rPr>
+          <w:rFonts w:asciiTheme="minorHAnsi" w:hAnsiTheme="minorHAnsi"/>
+          <w:sz w:val="22"/>
+          <w:szCs w:val="22"/>
+          <w:lang w:val="da-DK"/>
+        </w:rPr>
+      </w:pPr>
+      <w:r>
+        <w:rPr>
+          <w:rFonts w:asciiTheme="minorHAnsi" w:hAnsiTheme="minorHAnsi" w:cs="Arial"/>
+          <w:color w:val="000000"/>
+          <w:sz w:val="22"/>
+          <w:szCs w:val="22"/>
+          <w:lang w:val="da-DK"/>
+        </w:rPr>
+        <w:t>"</w:t>
+      </w:r>
+      <w:r>
+        <w:rPr>
+          <w:rFonts w:asciiTheme="minorHAnsi" w:hAnsiTheme="minorHAnsi" w:cs="Arial"/>
+          <w:color w:val="000000"/>
+          <w:sz w:val="22"/>
+          <w:szCs w:val="22"/>
+          <w:lang w:val="da-DK"/>
+        </w:rPr>
+        <w:t>Hvilken funktionalitet savnede du i webappen?</w:t>
+      </w:r>
+      <w:r>
+        <w:rPr>
+          <w:rFonts w:asciiTheme="minorHAnsi" w:hAnsiTheme="minorHAnsi" w:cs="Arial"/>
+          <w:color w:val="000000"/>
+          <w:sz w:val="22"/>
+          <w:szCs w:val="22"/>
+          <w:lang w:val="da-DK"/>
+        </w:rPr>
+        <w:t>"</w:t>
+      </w:r>
+    </w:p>
+    <w:p>
+      <w:pPr>
+        <w:pStyle w:val="NormalWeb"/>
+        <w:numPr>
+          <w:ilvl w:val="0"/>
+          <w:numId w:val="1"/>
+        </w:numPr>
+        <w:spacing w:before="0" w:beforeAutospacing="0" w:after="0" w:afterAutospacing="0"/>
+        <w:rPr>
+          <w:rFonts w:asciiTheme="minorHAnsi" w:hAnsiTheme="minorHAnsi"/>
+          <w:sz w:val="22"/>
+          <w:szCs w:val="22"/>
+          <w:lang w:val="da-DK"/>
+        </w:rPr>
+      </w:pPr>
+      <w:r>
+        <w:rPr>
+          <w:rFonts w:asciiTheme="minorHAnsi" w:hAnsiTheme="minorHAnsi" w:cs="Arial"/>
+          <w:color w:val="000000"/>
+          <w:sz w:val="22"/>
+          <w:szCs w:val="22"/>
+          <w:lang w:val="da-DK"/>
+        </w:rPr>
+        <w:t xml:space="preserve">"Kender du andre, tilsvarende </w:t>
+      </w:r>
+      <w:r>
+        <w:rPr>
+          <w:rFonts w:asciiTheme="minorHAnsi" w:hAnsiTheme="minorHAnsi" w:cs="Arial"/>
+          <w:color w:val="000000"/>
+          <w:sz w:val="22"/>
+          <w:szCs w:val="22"/>
+          <w:lang w:val="da-DK"/>
+        </w:rPr>
+        <w:t>webapps</w:t>
+      </w:r>
+      <w:r>
+        <w:rPr>
+          <w:rFonts w:asciiTheme="minorHAnsi" w:hAnsiTheme="minorHAnsi" w:cs="Arial"/>
+          <w:color w:val="000000"/>
+          <w:sz w:val="22"/>
+          <w:szCs w:val="22"/>
+          <w:lang w:val="da-DK"/>
+        </w:rPr>
+        <w:t>?</w:t>
+      </w:r>
+    </w:p>
+    <w:p>
+      <w:pPr>
+        <w:pStyle w:val="NormalWeb"/>
+        <w:numPr>
+          <w:ilvl w:val="0"/>
+          <w:numId w:val="1"/>
+        </w:numPr>
+        <w:spacing w:before="0" w:beforeAutospacing="0" w:after="0" w:afterAutospacing="0"/>
+        <w:rPr>
+          <w:rFonts w:asciiTheme="minorHAnsi" w:hAnsiTheme="minorHAnsi"/>
+          <w:sz w:val="22"/>
+          <w:szCs w:val="22"/>
+          <w:lang w:val="da-DK"/>
+        </w:rPr>
+      </w:pPr>
+      <w:r>
+        <w:rPr>
+          <w:rFonts w:asciiTheme="minorHAnsi" w:hAnsiTheme="minorHAnsi" w:cs="Arial"/>
+          <w:color w:val="000000"/>
+          <w:sz w:val="22"/>
+          <w:szCs w:val="22"/>
+          <w:lang w:val="da-DK"/>
+        </w:rPr>
+        <w:t xml:space="preserve">"Vil du anbefale denne webapp </w:t>
+      </w:r>
+      <w:r>
+        <w:rPr>
+          <w:rFonts w:asciiTheme="minorHAnsi" w:hAnsiTheme="minorHAnsi" w:cs="Arial"/>
+          <w:color w:val="000000"/>
+          <w:sz w:val="22"/>
+          <w:szCs w:val="22"/>
+          <w:lang w:val="da-DK"/>
+        </w:rPr>
+        <w:t>til andre?"</w:t>
+      </w:r>
+    </w:p>
+    <w:p>
+      <w:pPr>
+        <w:pStyle w:val="NormalWeb"/>
+        <w:numPr>
+          <w:ilvl w:val="0"/>
+          <w:numId w:val="1"/>
+        </w:numPr>
+        <w:spacing w:before="0" w:beforeAutospacing="0" w:after="0" w:afterAutospacing="0"/>
+        <w:rPr>
+          <w:rFonts w:asciiTheme="minorHAnsi" w:hAnsiTheme="minorHAnsi"/>
+          <w:sz w:val="22"/>
+          <w:szCs w:val="22"/>
+          <w:lang w:val="da-DK"/>
+        </w:rPr>
+      </w:pPr>
+      <w:r>
+        <w:rPr>
+          <w:rFonts w:asciiTheme="minorHAnsi" w:hAnsiTheme="minorHAnsi" w:cs="Arial"/>
+          <w:color w:val="000000"/>
+          <w:sz w:val="22"/>
+          <w:szCs w:val="22"/>
+          <w:lang w:val="da-DK"/>
+        </w:rPr>
+        <w:t>"</w:t>
+      </w:r>
+      <w:r>
+        <w:rPr>
+          <w:rFonts w:asciiTheme="minorHAnsi" w:hAnsiTheme="minorHAnsi" w:cs="Arial"/>
+          <w:color w:val="000000"/>
+          <w:sz w:val="22"/>
+          <w:szCs w:val="22"/>
+          <w:lang w:val="da-DK"/>
+        </w:rPr>
+        <w:t>Ville du bruge denne webapp selv?</w:t>
+      </w:r>
+      <w:bookmarkStart w:id="12" w:name="_GoBack"/>
       <w:bookmarkEnd w:id="12"/>
-    </w:p>
-    <w:p>
-      <w:pPr>
-        <w:pStyle w:val="NormalWeb"/>
-        <w:numPr>
-          <w:ilvl w:val="0"/>
-          <w:numId w:val="1"/>
-        </w:numPr>
-        <w:spacing w:before="0" w:beforeAutospacing="0" w:after="0" w:afterAutospacing="0"/>
-        <w:rPr>
-          <w:rFonts w:asciiTheme="minorHAnsi" w:hAnsiTheme="minorHAnsi"/>
-          <w:sz w:val="22"/>
-          <w:szCs w:val="22"/>
-          <w:lang w:val="da-DK"/>
-        </w:rPr>
-      </w:pPr>
-      <w:r>
-        <w:rPr>
-          <w:rFonts w:asciiTheme="minorHAnsi" w:hAnsiTheme="minorHAnsi" w:cs="Arial"/>
-          <w:color w:val="000000"/>
-          <w:sz w:val="22"/>
-          <w:szCs w:val="22"/>
-          <w:lang w:val="da-DK"/>
-        </w:rPr>
-        <w:t xml:space="preserve">"Hvilke 2-3 ting fungerer bedst på </w:t>
-      </w:r>
-      <w:proofErr w:type="spellStart"/>
-      <w:r>
-        <w:rPr>
-          <w:rFonts w:asciiTheme="minorHAnsi" w:hAnsiTheme="minorHAnsi" w:cs="Arial"/>
-          <w:color w:val="000000"/>
-          <w:sz w:val="22"/>
-          <w:szCs w:val="22"/>
-          <w:lang w:val="da-DK"/>
-        </w:rPr>
-        <w:t>web</w:t>
-      </w:r>
-      <w:r>
-        <w:rPr>
-          <w:rFonts w:asciiTheme="minorHAnsi" w:hAnsiTheme="minorHAnsi" w:cs="Arial"/>
-          <w:color w:val="000000"/>
-          <w:sz w:val="22"/>
-          <w:szCs w:val="22"/>
-          <w:lang w:val="da-DK"/>
-        </w:rPr>
-        <w:t>apps</w:t>
-      </w:r>
-      <w:proofErr w:type="spellEnd"/>
-      <w:r>
-        <w:rPr>
-          <w:rFonts w:asciiTheme="minorHAnsi" w:hAnsiTheme="minorHAnsi" w:cs="Arial"/>
-          <w:color w:val="000000"/>
-          <w:sz w:val="22"/>
-          <w:szCs w:val="22"/>
-          <w:lang w:val="da-DK"/>
-        </w:rPr>
-        <w:t>?"</w:t>
-      </w:r>
-    </w:p>
-    <w:p>
-      <w:pPr>
-        <w:pStyle w:val="NormalWeb"/>
-        <w:numPr>
-          <w:ilvl w:val="0"/>
-          <w:numId w:val="1"/>
-        </w:numPr>
-        <w:spacing w:before="0" w:beforeAutospacing="0" w:after="0" w:afterAutospacing="0"/>
-        <w:rPr>
-          <w:rFonts w:asciiTheme="minorHAnsi" w:hAnsiTheme="minorHAnsi"/>
-          <w:sz w:val="22"/>
-          <w:szCs w:val="22"/>
-          <w:lang w:val="da-DK"/>
-        </w:rPr>
-      </w:pPr>
-      <w:r>
-        <w:rPr>
-          <w:rFonts w:asciiTheme="minorHAnsi" w:hAnsiTheme="minorHAnsi" w:cs="Arial"/>
-          <w:color w:val="000000"/>
-          <w:sz w:val="22"/>
-          <w:szCs w:val="22"/>
-          <w:lang w:val="da-DK"/>
-        </w:rPr>
-        <w:t>"Hvilke 2-3 ting trænger mest til at blive forbedret?"</w:t>
-      </w:r>
-    </w:p>
-    <w:p>
-      <w:pPr>
-        <w:pStyle w:val="NormalWeb"/>
-        <w:numPr>
-          <w:ilvl w:val="0"/>
-          <w:numId w:val="1"/>
-        </w:numPr>
-        <w:spacing w:before="0" w:beforeAutospacing="0" w:after="0" w:afterAutospacing="0"/>
-        <w:rPr>
-          <w:rFonts w:asciiTheme="minorHAnsi" w:hAnsiTheme="minorHAnsi"/>
-          <w:sz w:val="22"/>
-          <w:szCs w:val="22"/>
-          <w:lang w:val="da-DK"/>
-        </w:rPr>
-      </w:pPr>
       <w:r>
         <w:rPr>
           <w:rFonts w:asciiTheme="minorHAnsi" w:hAnsiTheme="minorHAnsi" w:cs="Arial"/>
@@ -2344,154 +2052,6 @@
           <w:lang w:val="da-DK"/>
         </w:rPr>
         <w:t>"</w:t>
-      </w:r>
-      <w:r>
-        <w:rPr>
-          <w:rFonts w:asciiTheme="minorHAnsi" w:hAnsiTheme="minorHAnsi" w:cs="Arial"/>
-          <w:color w:val="000000"/>
-          <w:sz w:val="22"/>
-          <w:szCs w:val="22"/>
-          <w:lang w:val="da-DK"/>
-        </w:rPr>
-        <w:t xml:space="preserve">Hvilken funktionalitet savnede du i </w:t>
-      </w:r>
-      <w:proofErr w:type="spellStart"/>
-      <w:r>
-        <w:rPr>
-          <w:rFonts w:asciiTheme="minorHAnsi" w:hAnsiTheme="minorHAnsi" w:cs="Arial"/>
-          <w:color w:val="000000"/>
-          <w:sz w:val="22"/>
-          <w:szCs w:val="22"/>
-          <w:lang w:val="da-DK"/>
-        </w:rPr>
-        <w:t>webappen</w:t>
-      </w:r>
-      <w:proofErr w:type="spellEnd"/>
-      <w:r>
-        <w:rPr>
-          <w:rFonts w:asciiTheme="minorHAnsi" w:hAnsiTheme="minorHAnsi" w:cs="Arial"/>
-          <w:color w:val="000000"/>
-          <w:sz w:val="22"/>
-          <w:szCs w:val="22"/>
-          <w:lang w:val="da-DK"/>
-        </w:rPr>
-        <w:t>?</w:t>
-      </w:r>
-      <w:r>
-        <w:rPr>
-          <w:rFonts w:asciiTheme="minorHAnsi" w:hAnsiTheme="minorHAnsi" w:cs="Arial"/>
-          <w:color w:val="000000"/>
-          <w:sz w:val="22"/>
-          <w:szCs w:val="22"/>
-          <w:lang w:val="da-DK"/>
-        </w:rPr>
-        <w:t>"</w:t>
-      </w:r>
-    </w:p>
-    <w:p>
-      <w:pPr>
-        <w:pStyle w:val="NormalWeb"/>
-        <w:numPr>
-          <w:ilvl w:val="0"/>
-          <w:numId w:val="1"/>
-        </w:numPr>
-        <w:spacing w:before="0" w:beforeAutospacing="0" w:after="0" w:afterAutospacing="0"/>
-        <w:rPr>
-          <w:rFonts w:asciiTheme="minorHAnsi" w:hAnsiTheme="minorHAnsi"/>
-          <w:sz w:val="22"/>
-          <w:szCs w:val="22"/>
-          <w:lang w:val="da-DK"/>
-        </w:rPr>
-      </w:pPr>
-      <w:r>
-        <w:rPr>
-          <w:rFonts w:asciiTheme="minorHAnsi" w:hAnsiTheme="minorHAnsi" w:cs="Arial"/>
-          <w:color w:val="000000"/>
-          <w:sz w:val="22"/>
-          <w:szCs w:val="22"/>
-          <w:lang w:val="da-DK"/>
-        </w:rPr>
-        <w:t xml:space="preserve">"Kender du andre, tilsvarende </w:t>
-      </w:r>
-      <w:proofErr w:type="spellStart"/>
-      <w:r>
-        <w:rPr>
-          <w:rFonts w:asciiTheme="minorHAnsi" w:hAnsiTheme="minorHAnsi" w:cs="Arial"/>
-          <w:color w:val="000000"/>
-          <w:sz w:val="22"/>
-          <w:szCs w:val="22"/>
-          <w:lang w:val="da-DK"/>
-        </w:rPr>
-        <w:t>webapps</w:t>
-      </w:r>
-      <w:proofErr w:type="spellEnd"/>
-      <w:r>
-        <w:rPr>
-          <w:rFonts w:asciiTheme="minorHAnsi" w:hAnsiTheme="minorHAnsi" w:cs="Arial"/>
-          <w:color w:val="000000"/>
-          <w:sz w:val="22"/>
-          <w:szCs w:val="22"/>
-          <w:lang w:val="da-DK"/>
-        </w:rPr>
-        <w:t>?</w:t>
-      </w:r>
-    </w:p>
-    <w:p>
-      <w:pPr>
-        <w:pStyle w:val="NormalWeb"/>
-        <w:numPr>
-          <w:ilvl w:val="0"/>
-          <w:numId w:val="1"/>
-        </w:numPr>
-        <w:spacing w:before="0" w:beforeAutospacing="0" w:after="0" w:afterAutospacing="0"/>
-        <w:rPr>
-          <w:rFonts w:asciiTheme="minorHAnsi" w:hAnsiTheme="minorHAnsi"/>
-          <w:sz w:val="22"/>
-          <w:szCs w:val="22"/>
-          <w:lang w:val="da-DK"/>
-        </w:rPr>
-      </w:pPr>
-      <w:r>
-        <w:rPr>
-          <w:rFonts w:asciiTheme="minorHAnsi" w:hAnsiTheme="minorHAnsi" w:cs="Arial"/>
-          <w:color w:val="000000"/>
-          <w:sz w:val="22"/>
-          <w:szCs w:val="22"/>
-          <w:lang w:val="da-DK"/>
-        </w:rPr>
-        <w:t xml:space="preserve">"Vil du anbefale denne </w:t>
-      </w:r>
-      <w:proofErr w:type="spellStart"/>
-      <w:r>
-        <w:rPr>
-          <w:rFonts w:asciiTheme="minorHAnsi" w:hAnsiTheme="minorHAnsi" w:cs="Arial"/>
-          <w:color w:val="000000"/>
-          <w:sz w:val="22"/>
-          <w:szCs w:val="22"/>
-          <w:lang w:val="da-DK"/>
-        </w:rPr>
-        <w:t>webapp</w:t>
-      </w:r>
-      <w:proofErr w:type="spellEnd"/>
-      <w:r>
-        <w:rPr>
-          <w:rFonts w:asciiTheme="minorHAnsi" w:hAnsiTheme="minorHAnsi" w:cs="Arial"/>
-          <w:color w:val="000000"/>
-          <w:sz w:val="22"/>
-          <w:szCs w:val="22"/>
-          <w:lang w:val="da-DK"/>
-        </w:rPr>
-        <w:t xml:space="preserve"> </w:t>
-      </w:r>
-      <w:r>
-        <w:rPr>
-          <w:rFonts w:asciiTheme="minorHAnsi" w:hAnsiTheme="minorHAnsi" w:cs="Arial"/>
-          <w:color w:val="000000"/>
-          <w:sz w:val="22"/>
-          <w:szCs w:val="22"/>
-          <w:lang w:val="da-DK"/>
-        </w:rPr>
-        <w:t>til andre?"</w:t>
       </w:r>
     </w:p>
     <w:p>
@@ -2774,7 +2334,7 @@
         <w:rFonts w:hint="default"/>
       </w:rPr>
     </w:lvl>
-    <w:lvl w:ilvl="1" w:tplc="04060003" w:tentative="1">
+    <w:lvl w:ilvl="1" w:tplc="04060003">
       <w:start w:val="1"/>
       <w:numFmt w:val="bullet"/>
       <w:lvlText w:val="o"/>

</xml_diff>